<commit_message>
cat, parrot and bag of seed
problem define
</commit_message>
<xml_diff>
--- a/ProblemSolving/Smith_Kevin_ProblemSolving.docx
+++ b/ProblemSolving/Smith_Kevin_ProblemSolving.docx
@@ -67,21 +67,7 @@
           <w:rFonts w:ascii="Times New Roman" w:hAnsi="Times New Roman" w:cs="Times New Roman"/>
           <w:color w:val="BFBFBF" w:themeColor="background1" w:themeShade="BF"/>
         </w:rPr>
-        <w:t>Problem</w:t>
-      </w:r>
-      <w:r>
-        <w:rPr>
-          <w:rFonts w:ascii="Times New Roman" w:hAnsi="Times New Roman" w:cs="Times New Roman"/>
-          <w:color w:val="BFBFBF" w:themeColor="background1" w:themeShade="BF"/>
-        </w:rPr>
-        <w:t xml:space="preserve"> </w:t>
-      </w:r>
-      <w:r>
-        <w:rPr>
-          <w:rFonts w:ascii="Times New Roman" w:hAnsi="Times New Roman" w:cs="Times New Roman"/>
-          <w:color w:val="BFBFBF" w:themeColor="background1" w:themeShade="BF"/>
-        </w:rPr>
-        <w:t>Solving.</w:t>
+        <w:t>Problem Solving.</w:t>
       </w:r>
     </w:p>
     <w:p>
@@ -98,17 +84,120 @@
     <w:p>
       <w:pPr>
         <w:spacing w:before="100" w:beforeAutospacing="1" w:after="100" w:afterAutospacing="1"/>
-        <w:jc w:val="center"/>
+        <w:outlineLvl w:val="0"/>
+        <w:rPr>
+          <w:rFonts w:ascii="Times New Roman" w:hAnsi="Times New Roman" w:cs="Times New Roman"/>
+        </w:rPr>
+      </w:pPr>
+      <w:r>
+        <w:rPr>
+          <w:rFonts w:ascii="Times New Roman" w:hAnsi="Times New Roman" w:cs="Times New Roman"/>
+        </w:rPr>
+        <w:t>A Cat, a Parrot, and a Bag of Seed:</w:t>
+      </w:r>
+    </w:p>
+    <w:p>
+      <w:pPr>
+        <w:outlineLvl w:val="0"/>
+        <w:rPr>
+          <w:rFonts w:ascii="Times New Roman" w:hAnsi="Times New Roman" w:cs="Times New Roman"/>
+        </w:rPr>
+      </w:pPr>
+      <w:r>
+        <w:rPr>
+          <w:rFonts w:ascii="Times New Roman" w:hAnsi="Times New Roman" w:cs="Times New Roman"/>
+        </w:rPr>
+        <w:t xml:space="preserve">A Man </w:t>
+      </w:r>
+      <w:r>
+        <w:rPr>
+          <w:rFonts w:ascii="Times New Roman" w:hAnsi="Times New Roman" w:cs="Times New Roman"/>
+        </w:rPr>
+        <w:t>needs</w:t>
+      </w:r>
+      <w:r>
+        <w:rPr>
+          <w:rFonts w:ascii="Times New Roman" w:hAnsi="Times New Roman" w:cs="Times New Roman"/>
+        </w:rPr>
+        <w:t xml:space="preserve"> to transport three items and himself across a river in boat that can only carry </w:t>
+      </w:r>
+      <w:r>
+        <w:rPr>
+          <w:rFonts w:ascii="Times New Roman" w:hAnsi="Times New Roman" w:cs="Times New Roman"/>
+        </w:rPr>
+        <w:t>him</w:t>
+      </w:r>
+      <w:r>
+        <w:rPr>
+          <w:rFonts w:ascii="Times New Roman" w:hAnsi="Times New Roman" w:cs="Times New Roman"/>
+        </w:rPr>
+        <w:t xml:space="preserve"> and one item</w:t>
+      </w:r>
+      <w:r>
+        <w:rPr>
+          <w:rFonts w:ascii="Times New Roman" w:hAnsi="Times New Roman" w:cs="Times New Roman"/>
+        </w:rPr>
+        <w:t xml:space="preserve">, </w:t>
+      </w:r>
+      <w:proofErr w:type="gramStart"/>
+      <w:r>
+        <w:rPr>
+          <w:rFonts w:ascii="Times New Roman" w:hAnsi="Times New Roman" w:cs="Times New Roman"/>
+        </w:rPr>
+        <w:t>two of the specific items cannot be left by themselves</w:t>
+      </w:r>
+      <w:proofErr w:type="gramEnd"/>
+      <w:r>
+        <w:rPr>
+          <w:rFonts w:ascii="Times New Roman" w:hAnsi="Times New Roman" w:cs="Times New Roman"/>
+        </w:rPr>
+        <w:t>.</w:t>
+      </w:r>
+    </w:p>
+    <w:p>
+      <w:pPr>
+        <w:outlineLvl w:val="0"/>
+        <w:rPr>
+          <w:rFonts w:ascii="Times New Roman" w:hAnsi="Times New Roman" w:cs="Times New Roman"/>
+        </w:rPr>
+      </w:pPr>
+      <w:r>
+        <w:rPr>
+          <w:rFonts w:ascii="Times New Roman" w:hAnsi="Times New Roman" w:cs="Times New Roman"/>
+        </w:rPr>
+        <w:t>Two of the items are safe with each other two are not.</w:t>
+      </w:r>
+    </w:p>
+    <w:p>
+      <w:pPr>
+        <w:spacing w:before="100" w:beforeAutospacing="1" w:after="100" w:afterAutospacing="1"/>
+        <w:outlineLvl w:val="0"/>
+        <w:rPr>
+          <w:rFonts w:ascii="Times New Roman" w:hAnsi="Times New Roman" w:cs="Times New Roman"/>
+        </w:rPr>
+      </w:pPr>
+      <w:bookmarkStart w:id="0" w:name="_GoBack"/>
+      <w:bookmarkEnd w:id="0"/>
+    </w:p>
+    <w:p>
+      <w:pPr>
+        <w:spacing w:before="100" w:beforeAutospacing="1" w:after="100" w:afterAutospacing="1"/>
+        <w:outlineLvl w:val="0"/>
+        <w:rPr>
+          <w:rFonts w:ascii="Times New Roman" w:hAnsi="Times New Roman" w:cs="Times New Roman"/>
+        </w:rPr>
+      </w:pPr>
+    </w:p>
+    <w:p>
+      <w:pPr>
+        <w:spacing w:before="100" w:beforeAutospacing="1" w:after="100" w:afterAutospacing="1"/>
         <w:outlineLvl w:val="0"/>
         <w:rPr>
           <w:rFonts w:ascii="Times" w:eastAsia="Times New Roman" w:hAnsi="Times" w:cs="Times New Roman"/>
           <w:bCs/>
-          <w:color w:val="BFBFBF" w:themeColor="background1" w:themeShade="BF"/>
           <w:kern w:val="36"/>
         </w:rPr>
       </w:pPr>
-      <w:bookmarkStart w:id="0" w:name="_GoBack"/>
-      <w:bookmarkEnd w:id="0"/>
     </w:p>
     <w:p>
       <w:pPr>

</xml_diff>

<commit_message>
solution for cat, seeds and man
solution explain for solving the challenge man face with
</commit_message>
<xml_diff>
--- a/ProblemSolving/Smith_Kevin_ProblemSolving.docx
+++ b/ProblemSolving/Smith_Kevin_ProblemSolving.docx
@@ -205,6 +205,8 @@
         </w:rPr>
         <w:t>;</w:t>
       </w:r>
+      <w:bookmarkStart w:id="0" w:name="_GoBack"/>
+      <w:bookmarkEnd w:id="0"/>
     </w:p>
     <w:p>
       <w:pPr>
@@ -267,14 +269,6 @@
         </w:rPr>
         <w:t xml:space="preserve"> the boat.</w:t>
       </w:r>
-    </w:p>
-    <w:p>
-      <w:pPr>
-        <w:outlineLvl w:val="0"/>
-        <w:rPr>
-          <w:rFonts w:ascii="Times New Roman" w:hAnsi="Times New Roman" w:cs="Times New Roman"/>
-        </w:rPr>
-      </w:pPr>
     </w:p>
     <w:p>
       <w:pPr>
@@ -286,8 +280,12 @@
           <w:kern w:val="36"/>
         </w:rPr>
       </w:pPr>
-      <w:bookmarkStart w:id="0" w:name="_GoBack"/>
-      <w:bookmarkEnd w:id="0"/>
+      <w:r>
+        <w:rPr>
+          <w:rFonts w:ascii="Times New Roman" w:hAnsi="Times New Roman" w:cs="Times New Roman"/>
+        </w:rPr>
+        <w:t>The second solution seems most applicable, load the boat with cat and bag of seeds and the man swim alongside boat to transport them across the river leaving the parrot behind since the parrot and seeds or parrot and cat cannot be left together, then go back for the parrot and transport the parrot and himself in the boat across.</w:t>
+      </w:r>
     </w:p>
     <w:p>
       <w:pPr>

</xml_diff>